<commit_message>
Added Progress from Monday the 11.04.
</commit_message>
<xml_diff>
--- a/Dokumentation/Dokumentation Projekt.docx
+++ b/Dokumentation/Dokumentation Projekt.docx
@@ -263,21 +263,7 @@
         <w:rPr>
           <w:lang w:val="de-CH"/>
         </w:rPr>
-        <w:t xml:space="preserve"> </w:t>
-      </w:r>
-      <w:proofErr w:type="spellStart"/>
-      <w:r>
-        <w:rPr>
-          <w:lang w:val="de-CH"/>
-        </w:rPr>
-        <w:t>Mecanum</w:t>
-      </w:r>
-      <w:proofErr w:type="spellEnd"/>
-      <w:r>
-        <w:rPr>
-          <w:lang w:val="de-CH"/>
-        </w:rPr>
-        <w:t xml:space="preserve">-Wheel </w:t>
+        <w:t xml:space="preserve"> Mecanum-Wheel </w:t>
       </w:r>
       <w:r>
         <w:rPr>
@@ -744,21 +730,7 @@
         <w:rPr>
           <w:lang w:val="de-CH"/>
         </w:rPr>
-        <w:t xml:space="preserve">g neuer verbesserten </w:t>
-      </w:r>
-      <w:proofErr w:type="spellStart"/>
-      <w:r>
-        <w:rPr>
-          <w:lang w:val="de-CH"/>
-        </w:rPr>
-        <w:t>Mecanum</w:t>
-      </w:r>
-      <w:proofErr w:type="spellEnd"/>
-      <w:r>
-        <w:rPr>
-          <w:lang w:val="de-CH"/>
-        </w:rPr>
-        <w:t>-Wheel Räder</w:t>
+        <w:t>g neuer verbesserten Mecanum-Wheel Räder</w:t>
       </w:r>
     </w:p>
     <w:p>
@@ -790,21 +762,7 @@
         <w:rPr>
           <w:lang w:val="de-CH"/>
         </w:rPr>
-        <w:t xml:space="preserve">Programmierung eines </w:t>
-      </w:r>
-      <w:proofErr w:type="spellStart"/>
-      <w:r>
-        <w:rPr>
-          <w:lang w:val="de-CH"/>
-        </w:rPr>
-        <w:t>Accespoint</w:t>
-      </w:r>
-      <w:proofErr w:type="spellEnd"/>
-      <w:r>
-        <w:rPr>
-          <w:lang w:val="de-CH"/>
-        </w:rPr>
-        <w:t xml:space="preserve">-Webservers </w:t>
+        <w:t xml:space="preserve">Programmierung eines Accespoint-Webservers </w:t>
       </w:r>
     </w:p>
     <w:p>
@@ -944,6 +902,92 @@
           <w:lang w:val="de-CH"/>
         </w:rPr>
         <w:t>Frühlingsferien:</w:t>
+      </w:r>
+    </w:p>
+    <w:p>
+      <w:pPr>
+        <w:rPr>
+          <w:color w:val="000000" w:themeColor="text1"/>
+          <w:lang w:val="de-CH"/>
+        </w:rPr>
+      </w:pPr>
+      <w:r>
+        <w:rPr>
+          <w:color w:val="000000" w:themeColor="text1"/>
+          <w:lang w:val="de-CH"/>
+        </w:rPr>
+        <w:t>Mo.</w:t>
+      </w:r>
+      <w:r>
+        <w:rPr>
+          <w:color w:val="000000" w:themeColor="text1"/>
+          <w:lang w:val="de-CH"/>
+        </w:rPr>
+        <w:t xml:space="preserve"> 11.04:</w:t>
+      </w:r>
+      <w:r>
+        <w:rPr>
+          <w:color w:val="000000" w:themeColor="text1"/>
+          <w:lang w:val="de-CH"/>
+        </w:rPr>
+        <w:t xml:space="preserve"> </w:t>
+      </w:r>
+      <w:r>
+        <w:rPr>
+          <w:color w:val="000000" w:themeColor="text1"/>
+          <w:lang w:val="de-CH"/>
+        </w:rPr>
+        <w:t>Neue Motore bekommen</w:t>
+      </w:r>
+      <w:r>
+        <w:rPr>
+          <w:color w:val="000000" w:themeColor="text1"/>
+          <w:lang w:val="de-CH"/>
+        </w:rPr>
+        <w:t xml:space="preserve"> und bereitstellen</w:t>
+      </w:r>
+      <w:r>
+        <w:rPr>
+          <w:color w:val="000000" w:themeColor="text1"/>
+          <w:lang w:val="de-CH"/>
+        </w:rPr>
+        <w:t>, Neue Modelle für die Motore kreieren, ausdrucken und ausprobieren</w:t>
+      </w:r>
+      <w:r>
+        <w:rPr>
+          <w:color w:val="000000" w:themeColor="text1"/>
+          <w:lang w:val="de-CH"/>
+        </w:rPr>
+        <w:t xml:space="preserve">, </w:t>
+      </w:r>
+      <w:r>
+        <w:rPr>
+          <w:color w:val="000000" w:themeColor="text1"/>
+          <w:lang w:val="de-CH"/>
+        </w:rPr>
+        <w:t>Webserver</w:t>
+      </w:r>
+      <w:r>
+        <w:rPr>
+          <w:color w:val="000000" w:themeColor="text1"/>
+          <w:lang w:val="de-CH"/>
+        </w:rPr>
+        <w:t xml:space="preserve"> für neue Motore umprogrammieren, Bilder für die Website kreieren.</w:t>
+      </w:r>
+    </w:p>
+    <w:p>
+      <w:pPr>
+        <w:rPr>
+          <w:color w:val="000000" w:themeColor="text1"/>
+          <w:lang w:val="de-CH"/>
+        </w:rPr>
+      </w:pPr>
+      <w:r>
+        <w:rPr>
+          <w:color w:val="000000" w:themeColor="text1"/>
+          <w:lang w:val="de-CH"/>
+        </w:rPr>
+        <w:t>Di. 12.04:</w:t>
       </w:r>
     </w:p>
     <w:sectPr>

</xml_diff>

<commit_message>
started development for a car_base
</commit_message>
<xml_diff>
--- a/Dokumentation/Dokumentation Projekt.docx
+++ b/Dokumentation/Dokumentation Projekt.docx
@@ -263,7 +263,21 @@
         <w:rPr>
           <w:lang w:val="de-CH"/>
         </w:rPr>
-        <w:t xml:space="preserve"> Mecanum-Wheel </w:t>
+        <w:t xml:space="preserve"> </w:t>
+      </w:r>
+      <w:proofErr w:type="spellStart"/>
+      <w:r>
+        <w:rPr>
+          <w:lang w:val="de-CH"/>
+        </w:rPr>
+        <w:t>Mecanum</w:t>
+      </w:r>
+      <w:proofErr w:type="spellEnd"/>
+      <w:r>
+        <w:rPr>
+          <w:lang w:val="de-CH"/>
+        </w:rPr>
+        <w:t xml:space="preserve">-Wheel </w:t>
       </w:r>
       <w:r>
         <w:rPr>
@@ -730,7 +744,21 @@
         <w:rPr>
           <w:lang w:val="de-CH"/>
         </w:rPr>
-        <w:t>g neuer verbesserten Mecanum-Wheel Räder</w:t>
+        <w:t xml:space="preserve">g neuer verbesserten </w:t>
+      </w:r>
+      <w:proofErr w:type="spellStart"/>
+      <w:r>
+        <w:rPr>
+          <w:lang w:val="de-CH"/>
+        </w:rPr>
+        <w:t>Mecanum</w:t>
+      </w:r>
+      <w:proofErr w:type="spellEnd"/>
+      <w:r>
+        <w:rPr>
+          <w:lang w:val="de-CH"/>
+        </w:rPr>
+        <w:t>-Wheel Räder</w:t>
       </w:r>
     </w:p>
     <w:p>
@@ -762,7 +790,21 @@
         <w:rPr>
           <w:lang w:val="de-CH"/>
         </w:rPr>
-        <w:t xml:space="preserve">Programmierung eines Accespoint-Webservers </w:t>
+        <w:t xml:space="preserve">Programmierung eines </w:t>
+      </w:r>
+      <w:proofErr w:type="spellStart"/>
+      <w:r>
+        <w:rPr>
+          <w:lang w:val="de-CH"/>
+        </w:rPr>
+        <w:t>Accespoint</w:t>
+      </w:r>
+      <w:proofErr w:type="spellEnd"/>
+      <w:r>
+        <w:rPr>
+          <w:lang w:val="de-CH"/>
+        </w:rPr>
+        <w:t xml:space="preserve">-Webservers </w:t>
       </w:r>
     </w:p>
     <w:p>
@@ -977,6 +1019,9 @@
     </w:p>
     <w:p>
       <w:pPr>
+        <w:tabs>
+          <w:tab w:val="left" w:pos="1632"/>
+        </w:tabs>
         <w:rPr>
           <w:color w:val="000000" w:themeColor="text1"/>
           <w:lang w:val="de-CH"/>
@@ -987,7 +1032,46 @@
           <w:color w:val="000000" w:themeColor="text1"/>
           <w:lang w:val="de-CH"/>
         </w:rPr>
-        <w:t>Di. 12.04:</w:t>
+        <w:t>Di. 12.04</w:t>
+      </w:r>
+      <w:r>
+        <w:rPr>
+          <w:color w:val="000000" w:themeColor="text1"/>
+          <w:lang w:val="de-CH"/>
+        </w:rPr>
+        <w:t>: Alle vier Motore angeschlossen, Webserver fertiggestellt, erstes Rad zusammengeklebt</w:t>
+      </w:r>
+      <w:r>
+        <w:rPr>
+          <w:color w:val="000000" w:themeColor="text1"/>
+          <w:lang w:val="de-CH"/>
+        </w:rPr>
+        <w:t>, nach einer wiederaufladbaren Batterie gesucht.</w:t>
+      </w:r>
+      <w:r>
+        <w:rPr>
+          <w:color w:val="000000" w:themeColor="text1"/>
+          <w:lang w:val="de-CH"/>
+        </w:rPr>
+        <w:t xml:space="preserve"> </w:t>
+      </w:r>
+    </w:p>
+    <w:p>
+      <w:pPr>
+        <w:tabs>
+          <w:tab w:val="left" w:pos="1632"/>
+        </w:tabs>
+        <w:rPr>
+          <w:color w:val="000000" w:themeColor="text1"/>
+          <w:lang w:val="de-CH"/>
+        </w:rPr>
+      </w:pPr>
+      <w:r>
+        <w:rPr>
+          <w:color w:val="000000" w:themeColor="text1"/>
+          <w:lang w:val="de-CH"/>
+        </w:rPr>
+        <w:t>Mi. 13.04:</w:t>
       </w:r>
     </w:p>
     <w:sectPr>

</xml_diff>

<commit_message>
Added many model tests
</commit_message>
<xml_diff>
--- a/Dokumentation/Dokumentation Projekt.docx
+++ b/Dokumentation/Dokumentation Projekt.docx
@@ -263,21 +263,7 @@
         <w:rPr>
           <w:lang w:val="de-CH"/>
         </w:rPr>
-        <w:t xml:space="preserve"> </w:t>
-      </w:r>
-      <w:proofErr w:type="spellStart"/>
-      <w:r>
-        <w:rPr>
-          <w:lang w:val="de-CH"/>
-        </w:rPr>
-        <w:t>Mecanum</w:t>
-      </w:r>
-      <w:proofErr w:type="spellEnd"/>
-      <w:r>
-        <w:rPr>
-          <w:lang w:val="de-CH"/>
-        </w:rPr>
-        <w:t xml:space="preserve">-Wheel </w:t>
+        <w:t xml:space="preserve"> Mecanum-Wheel </w:t>
       </w:r>
       <w:r>
         <w:rPr>
@@ -744,21 +730,7 @@
         <w:rPr>
           <w:lang w:val="de-CH"/>
         </w:rPr>
-        <w:t xml:space="preserve">g neuer verbesserten </w:t>
-      </w:r>
-      <w:proofErr w:type="spellStart"/>
-      <w:r>
-        <w:rPr>
-          <w:lang w:val="de-CH"/>
-        </w:rPr>
-        <w:t>Mecanum</w:t>
-      </w:r>
-      <w:proofErr w:type="spellEnd"/>
-      <w:r>
-        <w:rPr>
-          <w:lang w:val="de-CH"/>
-        </w:rPr>
-        <w:t>-Wheel Räder</w:t>
+        <w:t>g neuer verbesserten Mecanum-Wheel Räder</w:t>
       </w:r>
     </w:p>
     <w:p>
@@ -790,21 +762,7 @@
         <w:rPr>
           <w:lang w:val="de-CH"/>
         </w:rPr>
-        <w:t xml:space="preserve">Programmierung eines </w:t>
-      </w:r>
-      <w:proofErr w:type="spellStart"/>
-      <w:r>
-        <w:rPr>
-          <w:lang w:val="de-CH"/>
-        </w:rPr>
-        <w:t>Accespoint</w:t>
-      </w:r>
-      <w:proofErr w:type="spellEnd"/>
-      <w:r>
-        <w:rPr>
-          <w:lang w:val="de-CH"/>
-        </w:rPr>
-        <w:t xml:space="preserve">-Webservers </w:t>
+        <w:t xml:space="preserve">Programmierung eines Accespoint-Webservers </w:t>
       </w:r>
     </w:p>
     <w:p>
@@ -1072,6 +1030,153 @@
           <w:lang w:val="de-CH"/>
         </w:rPr>
         <w:t>Mi. 13.04:</w:t>
+      </w:r>
+      <w:r>
+        <w:rPr>
+          <w:color w:val="000000" w:themeColor="text1"/>
+          <w:lang w:val="de-CH"/>
+        </w:rPr>
+        <w:t xml:space="preserve"> </w:t>
+      </w:r>
+      <w:r>
+        <w:rPr>
+          <w:color w:val="000000" w:themeColor="text1"/>
+          <w:lang w:val="de-CH"/>
+        </w:rPr>
+        <w:t>A</w:t>
+      </w:r>
+      <w:r>
+        <w:rPr>
+          <w:color w:val="000000" w:themeColor="text1"/>
+          <w:lang w:val="de-CH"/>
+        </w:rPr>
+        <w:t>ngefangen die Basis zu modellieren, die Räder weiter ausdrucken</w:t>
+      </w:r>
+      <w:r>
+        <w:rPr>
+          <w:color w:val="000000" w:themeColor="text1"/>
+          <w:lang w:val="de-CH"/>
+        </w:rPr>
+        <w:t>.</w:t>
+      </w:r>
+    </w:p>
+    <w:p>
+      <w:pPr>
+        <w:tabs>
+          <w:tab w:val="left" w:pos="1632"/>
+        </w:tabs>
+        <w:rPr>
+          <w:color w:val="000000" w:themeColor="text1"/>
+          <w:lang w:val="de-CH"/>
+        </w:rPr>
+      </w:pPr>
+      <w:r>
+        <w:rPr>
+          <w:color w:val="000000" w:themeColor="text1"/>
+          <w:lang w:val="de-CH"/>
+        </w:rPr>
+        <w:t>Do. 14.04</w:t>
+      </w:r>
+      <w:r>
+        <w:rPr>
+          <w:color w:val="000000" w:themeColor="text1"/>
+          <w:lang w:val="de-CH"/>
+        </w:rPr>
+        <w:t>: Batterien und Batterie-Halter</w:t>
+      </w:r>
+      <w:r>
+        <w:rPr>
+          <w:color w:val="000000" w:themeColor="text1"/>
+          <w:lang w:val="de-CH"/>
+        </w:rPr>
+        <w:t xml:space="preserve"> bestellt, zwei weitere Räder zusammeng</w:t>
+      </w:r>
+      <w:r>
+        <w:rPr>
+          <w:color w:val="000000" w:themeColor="text1"/>
+          <w:lang w:val="de-CH"/>
+        </w:rPr>
+        <w:t>esetz</w:t>
+      </w:r>
+      <w:r>
+        <w:rPr>
+          <w:color w:val="000000" w:themeColor="text1"/>
+          <w:lang w:val="de-CH"/>
+        </w:rPr>
+        <w:t>t und das letzte Drucken Rad lassen, an der Basis weitergearbeitet.</w:t>
+      </w:r>
+    </w:p>
+    <w:p>
+      <w:pPr>
+        <w:tabs>
+          <w:tab w:val="left" w:pos="1632"/>
+        </w:tabs>
+        <w:rPr>
+          <w:color w:val="000000" w:themeColor="text1"/>
+          <w:lang w:val="de-CH"/>
+        </w:rPr>
+      </w:pPr>
+      <w:r>
+        <w:rPr>
+          <w:color w:val="000000" w:themeColor="text1"/>
+          <w:lang w:val="de-CH"/>
+        </w:rPr>
+        <w:t>Fr. 15.04: Letztes Rad zusammengesetzt und ein Test für die Haltung des Motors ausgedruckt.</w:t>
+      </w:r>
+    </w:p>
+    <w:p>
+      <w:pPr>
+        <w:tabs>
+          <w:tab w:val="left" w:pos="1632"/>
+        </w:tabs>
+        <w:rPr>
+          <w:color w:val="000000" w:themeColor="text1"/>
+          <w:lang w:val="de-CH"/>
+        </w:rPr>
+      </w:pPr>
+      <w:r>
+        <w:rPr>
+          <w:color w:val="000000" w:themeColor="text1"/>
+          <w:lang w:val="de-CH"/>
+        </w:rPr>
+        <w:t>Mi. 20.04: Ein Test des Körpers ausgedruckt und die Haltung für den Motor ummodelliert.</w:t>
+      </w:r>
+    </w:p>
+    <w:p>
+      <w:pPr>
+        <w:tabs>
+          <w:tab w:val="left" w:pos="1632"/>
+        </w:tabs>
+        <w:rPr>
+          <w:color w:val="000000" w:themeColor="text1"/>
+          <w:lang w:val="de-CH"/>
+        </w:rPr>
+      </w:pPr>
+      <w:r>
+        <w:rPr>
+          <w:color w:val="000000" w:themeColor="text1"/>
+          <w:lang w:val="de-CH"/>
+        </w:rPr>
+        <w:lastRenderedPageBreak/>
+        <w:t>Do. 21.04: Alle Teile nachgemessen und dazu die Modelle wieder angepasst, weil beim Testen nicht alles gepasst hat und die Motor-Haltung nicht optimal war zum Ausdrucken.</w:t>
+      </w:r>
+    </w:p>
+    <w:p>
+      <w:pPr>
+        <w:tabs>
+          <w:tab w:val="left" w:pos="1632"/>
+        </w:tabs>
+        <w:rPr>
+          <w:color w:val="000000" w:themeColor="text1"/>
+          <w:lang w:val="de-CH"/>
+        </w:rPr>
+      </w:pPr>
+      <w:r>
+        <w:rPr>
+          <w:color w:val="000000" w:themeColor="text1"/>
+          <w:lang w:val="de-CH"/>
+        </w:rPr>
+        <w:t>Fr. 22.04: Motor-Haltung war ausdrucksbereit und musste nur noch die Haltung der Teile ein bisschen anpassen und die Kontakte bei den Motoren verstärkt.</w:t>
       </w:r>
     </w:p>
     <w:sectPr>

</xml_diff>